<commit_message>
Deleted more deprecated code to lighten repo. Edited documentation.
</commit_message>
<xml_diff>
--- a/docs-Fall2024/Walking Trails app checklist.docx
+++ b/docs-Fall2024/Walking Trails app checklist.docx
@@ -3,15 +3,206 @@
 <w:document xmlns:wpc="http://schemas.microsoft.com/office/word/2010/wordprocessingCanvas" xmlns:cx="http://schemas.microsoft.com/office/drawing/2014/chartex" xmlns:cx1="http://schemas.microsoft.com/office/drawing/2015/9/8/chartex" xmlns:cx2="http://schemas.microsoft.com/office/drawing/2015/10/21/chartex" xmlns:cx3="http://schemas.microsoft.com/office/drawing/2016/5/9/chartex" xmlns:cx4="http://schemas.microsoft.com/office/drawing/2016/5/10/chartex" xmlns:cx5="http://schemas.microsoft.com/office/drawing/2016/5/11/chartex" xmlns:cx6="http://schemas.microsoft.com/office/drawing/2016/5/12/chartex" xmlns:cx7="http://schemas.microsoft.com/office/drawing/2016/5/13/chartex" xmlns:cx8="http://schemas.microsoft.com/office/drawing/2016/5/14/chartex" xmlns:mc="http://schemas.openxmlformats.org/markup-compatibility/2006" xmlns:aink="http://schemas.microsoft.com/office/drawing/2016/ink" xmlns:am3d="http://schemas.microsoft.com/office/drawing/2017/model3d" xmlns:o="urn:schemas-microsoft-com:office:office" xmlns:oel="http://schemas.microsoft.com/office/2019/extlst" xmlns:r="http://schemas.openxmlformats.org/officeDocument/2006/relationships" xmlns:m="http://schemas.openxmlformats.org/officeDocument/2006/math" xmlns:v="urn:schemas-microsoft-com:vml" xmlns:wp14="http://schemas.microsoft.com/office/word/2010/wordprocessingDrawing" xmlns:wp="http://schemas.openxmlformats.org/drawingml/2006/wordprocessingDrawing" xmlns:w10="urn:schemas-microsoft-com:office:word" xmlns:w="http://schemas.openxmlformats.org/wordprocessingml/2006/main" xmlns:w14="http://schemas.microsoft.com/office/word/2010/wordml" xmlns:w15="http://schemas.microsoft.com/office/word/2012/wordml" xmlns:w16cex="http://schemas.microsoft.com/office/word/2018/wordml/cex" xmlns:w16cid="http://schemas.microsoft.com/office/word/2016/wordml/cid" xmlns:w16="http://schemas.microsoft.com/office/word/2018/wordml" xmlns:w16du="http://schemas.microsoft.com/office/word/2023/wordml/word16du" xmlns:w16sdtdh="http://schemas.microsoft.com/office/word/2020/wordml/sdtdatahash" xmlns:w16se="http://schemas.microsoft.com/office/word/2015/wordml/symex" xmlns:wpg="http://schemas.microsoft.com/office/word/2010/wordprocessingGroup" xmlns:wpi="http://schemas.microsoft.com/office/word/2010/wordprocessingInk" xmlns:wne="http://schemas.microsoft.com/office/word/2006/wordml" xmlns:wps="http://schemas.microsoft.com/office/word/2010/wordprocessingShape" mc:Ignorable="w14 w15 w16se w16cid w16 w16cex w16sdtdh w16du wp14">
   <w:body>
     <w:p>
+      <w:pPr>
+        <w:jc w:val="center"/>
+        <w:rPr>
+          <w:rFonts w:ascii="Calibri" w:hAnsi="Calibri" w:cs="Calibri"/>
+          <w:b/>
+          <w:bCs/>
+          <w:sz w:val="24"/>
+          <w:szCs w:val="24"/>
+        </w:rPr>
+      </w:pPr>
       <w:r>
-        <w:t>Walking Trails app checklist:  The walking trails app is designed to be accessed via QR code on signs along the walking trails.</w:t>
+        <w:rPr>
+          <w:rFonts w:ascii="Calibri" w:hAnsi="Calibri" w:cs="Calibri"/>
+          <w:b/>
+          <w:bCs/>
+          <w:sz w:val="24"/>
+          <w:szCs w:val="24"/>
+        </w:rPr>
+        <w:t xml:space="preserve">Walking Trails </w:t>
       </w:r>
       <w:r>
+        <w:rPr>
+          <w:rFonts w:ascii="Calibri" w:hAnsi="Calibri" w:cs="Calibri"/>
+          <w:b/>
+          <w:bCs/>
+          <w:sz w:val="24"/>
+          <w:szCs w:val="24"/>
+        </w:rPr>
+        <w:t>A</w:t>
+      </w:r>
+      <w:r>
+        <w:rPr>
+          <w:rFonts w:ascii="Calibri" w:hAnsi="Calibri" w:cs="Calibri"/>
+          <w:b/>
+          <w:bCs/>
+          <w:sz w:val="24"/>
+          <w:szCs w:val="24"/>
+        </w:rPr>
+        <w:t xml:space="preserve">pp </w:t>
+      </w:r>
+      <w:r>
+        <w:rPr>
+          <w:rFonts w:ascii="Calibri" w:hAnsi="Calibri" w:cs="Calibri"/>
+          <w:b/>
+          <w:bCs/>
+          <w:sz w:val="24"/>
+          <w:szCs w:val="24"/>
+        </w:rPr>
+        <w:t>C</w:t>
+      </w:r>
+      <w:r>
+        <w:rPr>
+          <w:rFonts w:ascii="Calibri" w:hAnsi="Calibri" w:cs="Calibri"/>
+          <w:b/>
+          <w:bCs/>
+          <w:sz w:val="24"/>
+          <w:szCs w:val="24"/>
+        </w:rPr>
+        <w:t>hecklist</w:t>
+      </w:r>
+    </w:p>
+    <w:p>
+      <w:pPr>
+        <w:rPr>
+          <w:rFonts w:ascii="Calibri" w:hAnsi="Calibri" w:cs="Calibri"/>
+        </w:rPr>
+      </w:pPr>
+      <w:r>
+        <w:rPr>
+          <w:rFonts w:ascii="Calibri" w:hAnsi="Calibri" w:cs="Calibri"/>
+        </w:rPr>
+        <w:t xml:space="preserve">The </w:t>
+      </w:r>
+      <w:r>
+        <w:rPr>
+          <w:rFonts w:ascii="Calibri" w:hAnsi="Calibri" w:cs="Calibri"/>
+        </w:rPr>
+        <w:t>W</w:t>
+      </w:r>
+      <w:r>
+        <w:rPr>
+          <w:rFonts w:ascii="Calibri" w:hAnsi="Calibri" w:cs="Calibri"/>
+        </w:rPr>
+        <w:t xml:space="preserve">alking </w:t>
+      </w:r>
+      <w:r>
+        <w:rPr>
+          <w:rFonts w:ascii="Calibri" w:hAnsi="Calibri" w:cs="Calibri"/>
+        </w:rPr>
+        <w:t>T</w:t>
+      </w:r>
+      <w:r>
+        <w:rPr>
+          <w:rFonts w:ascii="Calibri" w:hAnsi="Calibri" w:cs="Calibri"/>
+        </w:rPr>
+        <w:t xml:space="preserve">rails </w:t>
+      </w:r>
+      <w:r>
+        <w:rPr>
+          <w:rFonts w:ascii="Calibri" w:hAnsi="Calibri" w:cs="Calibri"/>
+        </w:rPr>
+        <w:t>A</w:t>
+      </w:r>
+      <w:r>
+        <w:rPr>
+          <w:rFonts w:ascii="Calibri" w:hAnsi="Calibri" w:cs="Calibri"/>
+        </w:rPr>
+        <w:t>pp is designed to be accessed via QR code on signs along the walking trails.</w:t>
+      </w:r>
+      <w:r>
+        <w:rPr>
+          <w:rFonts w:ascii="Calibri" w:hAnsi="Calibri" w:cs="Calibri"/>
+        </w:rPr>
         <w:t xml:space="preserve">  On the app, there will be videos related to various fitness concepts (e.g. stretching exercises, strengthening exercises, information about nutrition, hydration, walking mechanics).</w:t>
       </w:r>
     </w:p>
     <w:p>
+      <w:pPr>
+        <w:spacing w:after="0" w:line="240" w:lineRule="auto"/>
+        <w:jc w:val="center"/>
+        <w:rPr>
+          <w:rFonts w:ascii="Calibri" w:hAnsi="Calibri" w:cs="Calibri"/>
+          <w:b/>
+          <w:bCs/>
+          <w:u w:val="single"/>
+        </w:rPr>
+      </w:pPr>
       <w:r>
+        <w:rPr>
+          <w:rFonts w:ascii="Calibri" w:hAnsi="Calibri" w:cs="Calibri"/>
+          <w:b/>
+          <w:bCs/>
+          <w:u w:val="single"/>
+        </w:rPr>
+        <w:t>KEY:</w:t>
+      </w:r>
+    </w:p>
+    <w:p>
+      <w:pPr>
+        <w:spacing w:after="0" w:line="240" w:lineRule="auto"/>
+        <w:jc w:val="center"/>
+        <w:rPr>
+          <w:rFonts w:ascii="Calibri" w:hAnsi="Calibri" w:cs="Calibri"/>
+        </w:rPr>
+      </w:pPr>
+      <w:r>
+        <w:rPr>
+          <w:rFonts w:ascii="Calibri" w:hAnsi="Calibri" w:cs="Calibri"/>
+        </w:rPr>
+        <w:t>Green</w:t>
+      </w:r>
+      <w:r>
+        <w:rPr>
+          <w:rFonts w:ascii="Calibri" w:hAnsi="Calibri" w:cs="Calibri"/>
+        </w:rPr>
+        <w:t>: Done</w:t>
+      </w:r>
+    </w:p>
+    <w:p>
+      <w:pPr>
+        <w:spacing w:after="0" w:line="240" w:lineRule="auto"/>
+        <w:jc w:val="center"/>
+        <w:rPr>
+          <w:rFonts w:ascii="Calibri" w:hAnsi="Calibri" w:cs="Calibri"/>
+        </w:rPr>
+      </w:pPr>
+      <w:r>
+        <w:rPr>
+          <w:rFonts w:ascii="Calibri" w:hAnsi="Calibri" w:cs="Calibri"/>
+        </w:rPr>
+        <w:t>Yellow: In Progress</w:t>
+      </w:r>
+    </w:p>
+    <w:p>
+      <w:pPr>
+        <w:spacing w:line="240" w:lineRule="auto"/>
+        <w:jc w:val="center"/>
+        <w:rPr>
+          <w:rFonts w:ascii="Calibri" w:hAnsi="Calibri" w:cs="Calibri"/>
+        </w:rPr>
+      </w:pPr>
+      <w:r>
+        <w:rPr>
+          <w:rFonts w:ascii="Calibri" w:hAnsi="Calibri" w:cs="Calibri"/>
+        </w:rPr>
+        <w:t>Red: Not Started</w:t>
+      </w:r>
+    </w:p>
+    <w:p>
+      <w:pPr>
+        <w:spacing w:after="0"/>
+        <w:jc w:val="center"/>
+        <w:rPr>
+          <w:rFonts w:ascii="Calibri" w:hAnsi="Calibri" w:cs="Calibri"/>
+        </w:rPr>
+      </w:pPr>
+      <w:r>
+        <w:rPr>
+          <w:rFonts w:ascii="Calibri" w:hAnsi="Calibri" w:cs="Calibri"/>
+        </w:rPr>
         <w:t>Here are the steps that are needed:</w:t>
       </w:r>
     </w:p>
@@ -32,14 +223,28 @@
           <w:tcPr>
             <w:tcW w:w="6048" w:type="dxa"/>
           </w:tcPr>
-          <w:p/>
+          <w:p>
+            <w:pPr>
+              <w:rPr>
+                <w:rFonts w:ascii="Calibri" w:hAnsi="Calibri" w:cs="Calibri"/>
+              </w:rPr>
+            </w:pPr>
+          </w:p>
         </w:tc>
         <w:tc>
           <w:tcPr>
             <w:tcW w:w="1728" w:type="dxa"/>
           </w:tcPr>
           <w:p>
-            <w:r>
+            <w:pPr>
+              <w:rPr>
+                <w:rFonts w:ascii="Calibri" w:hAnsi="Calibri" w:cs="Calibri"/>
+              </w:rPr>
+            </w:pPr>
+            <w:r>
+              <w:rPr>
+                <w:rFonts w:ascii="Calibri" w:hAnsi="Calibri" w:cs="Calibri"/>
+              </w:rPr>
               <w:t>Completed by previous group</w:t>
             </w:r>
           </w:p>
@@ -49,8 +254,16 @@
             <w:tcW w:w="1296" w:type="dxa"/>
           </w:tcPr>
           <w:p>
-            <w:r>
-              <w:t>Completed by Group 1</w:t>
+            <w:pPr>
+              <w:rPr>
+                <w:rFonts w:ascii="Calibri" w:hAnsi="Calibri" w:cs="Calibri"/>
+              </w:rPr>
+            </w:pPr>
+            <w:r>
+              <w:rPr>
+                <w:rFonts w:ascii="Calibri" w:hAnsi="Calibri" w:cs="Calibri"/>
+              </w:rPr>
+              <w:t>Group: Young Thugs</w:t>
             </w:r>
           </w:p>
         </w:tc>
@@ -59,7 +272,15 @@
             <w:tcW w:w="1440" w:type="dxa"/>
           </w:tcPr>
           <w:p>
-            <w:r>
+            <w:pPr>
+              <w:rPr>
+                <w:rFonts w:ascii="Calibri" w:hAnsi="Calibri" w:cs="Calibri"/>
+              </w:rPr>
+            </w:pPr>
+            <w:r>
+              <w:rPr>
+                <w:rFonts w:ascii="Calibri" w:hAnsi="Calibri" w:cs="Calibri"/>
+              </w:rPr>
               <w:t>Completed by Group 2</w:t>
             </w:r>
           </w:p>
@@ -71,7 +292,15 @@
             <w:tcW w:w="6048" w:type="dxa"/>
           </w:tcPr>
           <w:p>
-            <w:r>
+            <w:pPr>
+              <w:rPr>
+                <w:rFonts w:ascii="Calibri" w:hAnsi="Calibri" w:cs="Calibri"/>
+              </w:rPr>
+            </w:pPr>
+            <w:r>
+              <w:rPr>
+                <w:rFonts w:ascii="Calibri" w:hAnsi="Calibri" w:cs="Calibri"/>
+              </w:rPr>
               <w:t>QR code links to app</w:t>
             </w:r>
           </w:p>
@@ -80,19 +309,37 @@
           <w:tcPr>
             <w:tcW w:w="1728" w:type="dxa"/>
           </w:tcPr>
-          <w:p/>
+          <w:p>
+            <w:pPr>
+              <w:rPr>
+                <w:rFonts w:ascii="Calibri" w:hAnsi="Calibri" w:cs="Calibri"/>
+              </w:rPr>
+            </w:pPr>
+          </w:p>
         </w:tc>
         <w:tc>
           <w:tcPr>
             <w:tcW w:w="1296" w:type="dxa"/>
           </w:tcPr>
-          <w:p/>
+          <w:p>
+            <w:pPr>
+              <w:rPr>
+                <w:rFonts w:ascii="Calibri" w:hAnsi="Calibri" w:cs="Calibri"/>
+              </w:rPr>
+            </w:pPr>
+          </w:p>
         </w:tc>
         <w:tc>
           <w:tcPr>
             <w:tcW w:w="1440" w:type="dxa"/>
           </w:tcPr>
-          <w:p/>
+          <w:p>
+            <w:pPr>
+              <w:rPr>
+                <w:rFonts w:ascii="Calibri" w:hAnsi="Calibri" w:cs="Calibri"/>
+              </w:rPr>
+            </w:pPr>
+          </w:p>
         </w:tc>
       </w:tr>
       <w:tr>
@@ -101,10 +348,21 @@
             <w:tcW w:w="6048" w:type="dxa"/>
           </w:tcPr>
           <w:p>
-            <w:r>
+            <w:pPr>
+              <w:rPr>
+                <w:rFonts w:ascii="Calibri" w:hAnsi="Calibri" w:cs="Calibri"/>
+              </w:rPr>
+            </w:pPr>
+            <w:r>
+              <w:rPr>
+                <w:rFonts w:ascii="Calibri" w:hAnsi="Calibri" w:cs="Calibri"/>
+              </w:rPr>
               <w:t xml:space="preserve">Landing page explaining that this is a GGC student project collaboration between ITEC students who created the app &amp; EXSC students who developed the content.  Content includes strengthening &amp; stretching exercises &amp; information on walking mechanics, nutrition, hydration, etc.  </w:t>
             </w:r>
             <w:r>
+              <w:rPr>
+                <w:rFonts w:ascii="Calibri" w:hAnsi="Calibri" w:cs="Calibri"/>
+              </w:rPr>
               <w:t>App contains information for the 3 GGC walking trails currently.</w:t>
             </w:r>
           </w:p>
@@ -113,19 +371,38 @@
           <w:tcPr>
             <w:tcW w:w="1728" w:type="dxa"/>
           </w:tcPr>
-          <w:p/>
+          <w:p>
+            <w:pPr>
+              <w:rPr>
+                <w:rFonts w:ascii="Calibri" w:hAnsi="Calibri" w:cs="Calibri"/>
+              </w:rPr>
+            </w:pPr>
+          </w:p>
         </w:tc>
         <w:tc>
           <w:tcPr>
             <w:tcW w:w="1296" w:type="dxa"/>
-          </w:tcPr>
-          <w:p/>
+            <w:shd w:val="clear" w:color="auto" w:fill="00B050"/>
+          </w:tcPr>
+          <w:p>
+            <w:pPr>
+              <w:rPr>
+                <w:rFonts w:ascii="Calibri" w:hAnsi="Calibri" w:cs="Calibri"/>
+              </w:rPr>
+            </w:pPr>
+          </w:p>
         </w:tc>
         <w:tc>
           <w:tcPr>
             <w:tcW w:w="1440" w:type="dxa"/>
           </w:tcPr>
-          <w:p/>
+          <w:p>
+            <w:pPr>
+              <w:rPr>
+                <w:rFonts w:ascii="Calibri" w:hAnsi="Calibri" w:cs="Calibri"/>
+              </w:rPr>
+            </w:pPr>
+          </w:p>
         </w:tc>
       </w:tr>
       <w:tr>
@@ -134,7 +411,15 @@
             <w:tcW w:w="6048" w:type="dxa"/>
           </w:tcPr>
           <w:p>
-            <w:r>
+            <w:pPr>
+              <w:rPr>
+                <w:rFonts w:ascii="Calibri" w:hAnsi="Calibri" w:cs="Calibri"/>
+              </w:rPr>
+            </w:pPr>
+            <w:r>
+              <w:rPr>
+                <w:rFonts w:ascii="Calibri" w:hAnsi="Calibri" w:cs="Calibri"/>
+              </w:rPr>
               <w:t>To register:  need unique username &amp; password to log in</w:t>
             </w:r>
           </w:p>
@@ -143,19 +428,38 @@
           <w:tcPr>
             <w:tcW w:w="1728" w:type="dxa"/>
           </w:tcPr>
-          <w:p/>
+          <w:p>
+            <w:pPr>
+              <w:rPr>
+                <w:rFonts w:ascii="Calibri" w:hAnsi="Calibri" w:cs="Calibri"/>
+              </w:rPr>
+            </w:pPr>
+          </w:p>
         </w:tc>
         <w:tc>
           <w:tcPr>
             <w:tcW w:w="1296" w:type="dxa"/>
-          </w:tcPr>
-          <w:p/>
+            <w:shd w:val="clear" w:color="auto" w:fill="00B050"/>
+          </w:tcPr>
+          <w:p>
+            <w:pPr>
+              <w:rPr>
+                <w:rFonts w:ascii="Calibri" w:hAnsi="Calibri" w:cs="Calibri"/>
+              </w:rPr>
+            </w:pPr>
+          </w:p>
         </w:tc>
         <w:tc>
           <w:tcPr>
             <w:tcW w:w="1440" w:type="dxa"/>
           </w:tcPr>
-          <w:p/>
+          <w:p>
+            <w:pPr>
+              <w:rPr>
+                <w:rFonts w:ascii="Calibri" w:hAnsi="Calibri" w:cs="Calibri"/>
+              </w:rPr>
+            </w:pPr>
+          </w:p>
         </w:tc>
       </w:tr>
       <w:tr>
@@ -164,7 +468,15 @@
             <w:tcW w:w="6048" w:type="dxa"/>
           </w:tcPr>
           <w:p>
-            <w:r>
+            <w:pPr>
+              <w:rPr>
+                <w:rFonts w:ascii="Calibri" w:hAnsi="Calibri" w:cs="Calibri"/>
+              </w:rPr>
+            </w:pPr>
+            <w:r>
+              <w:rPr>
+                <w:rFonts w:ascii="Calibri" w:hAnsi="Calibri" w:cs="Calibri"/>
+              </w:rPr>
               <w:t xml:space="preserve">Registration needs: </w:t>
             </w:r>
           </w:p>
@@ -175,8 +487,14 @@
                 <w:ilvl w:val="0"/>
                 <w:numId w:val="2"/>
               </w:numPr>
-            </w:pPr>
-            <w:r>
+              <w:rPr>
+                <w:rFonts w:ascii="Calibri" w:hAnsi="Calibri" w:cs="Calibri"/>
+              </w:rPr>
+            </w:pPr>
+            <w:r>
+              <w:rPr>
+                <w:rFonts w:ascii="Calibri" w:hAnsi="Calibri" w:cs="Calibri"/>
+              </w:rPr>
               <w:t>Gender</w:t>
             </w:r>
           </w:p>
@@ -187,8 +505,14 @@
                 <w:ilvl w:val="0"/>
                 <w:numId w:val="2"/>
               </w:numPr>
-            </w:pPr>
-            <w:r>
+              <w:rPr>
+                <w:rFonts w:ascii="Calibri" w:hAnsi="Calibri" w:cs="Calibri"/>
+              </w:rPr>
+            </w:pPr>
+            <w:r>
+              <w:rPr>
+                <w:rFonts w:ascii="Calibri" w:hAnsi="Calibri" w:cs="Calibri"/>
+              </w:rPr>
               <w:t>Age</w:t>
             </w:r>
           </w:p>
@@ -199,8 +523,14 @@
                 <w:ilvl w:val="0"/>
                 <w:numId w:val="2"/>
               </w:numPr>
-            </w:pPr>
-            <w:r>
+              <w:rPr>
+                <w:rFonts w:ascii="Calibri" w:hAnsi="Calibri" w:cs="Calibri"/>
+              </w:rPr>
+            </w:pPr>
+            <w:r>
+              <w:rPr>
+                <w:rFonts w:ascii="Calibri" w:hAnsi="Calibri" w:cs="Calibri"/>
+              </w:rPr>
               <w:t>Ethnicity</w:t>
             </w:r>
           </w:p>
@@ -211,8 +541,14 @@
                 <w:ilvl w:val="0"/>
                 <w:numId w:val="2"/>
               </w:numPr>
-            </w:pPr>
-            <w:r>
+              <w:rPr>
+                <w:rFonts w:ascii="Calibri" w:hAnsi="Calibri" w:cs="Calibri"/>
+              </w:rPr>
+            </w:pPr>
+            <w:r>
+              <w:rPr>
+                <w:rFonts w:ascii="Calibri" w:hAnsi="Calibri" w:cs="Calibri"/>
+              </w:rPr>
               <w:t>part of GGC community</w:t>
             </w:r>
           </w:p>
@@ -221,19 +557,38 @@
           <w:tcPr>
             <w:tcW w:w="1728" w:type="dxa"/>
           </w:tcPr>
-          <w:p/>
+          <w:p>
+            <w:pPr>
+              <w:rPr>
+                <w:rFonts w:ascii="Calibri" w:hAnsi="Calibri" w:cs="Calibri"/>
+              </w:rPr>
+            </w:pPr>
+          </w:p>
         </w:tc>
         <w:tc>
           <w:tcPr>
             <w:tcW w:w="1296" w:type="dxa"/>
-          </w:tcPr>
-          <w:p/>
+            <w:shd w:val="clear" w:color="auto" w:fill="00B050"/>
+          </w:tcPr>
+          <w:p>
+            <w:pPr>
+              <w:rPr>
+                <w:rFonts w:ascii="Calibri" w:hAnsi="Calibri" w:cs="Calibri"/>
+              </w:rPr>
+            </w:pPr>
+          </w:p>
         </w:tc>
         <w:tc>
           <w:tcPr>
             <w:tcW w:w="1440" w:type="dxa"/>
           </w:tcPr>
-          <w:p/>
+          <w:p>
+            <w:pPr>
+              <w:rPr>
+                <w:rFonts w:ascii="Calibri" w:hAnsi="Calibri" w:cs="Calibri"/>
+              </w:rPr>
+            </w:pPr>
+          </w:p>
         </w:tc>
       </w:tr>
       <w:tr>
@@ -242,34 +597,69 @@
             <w:tcW w:w="6048" w:type="dxa"/>
           </w:tcPr>
           <w:p>
-            <w:r>
+            <w:pPr>
+              <w:rPr>
+                <w:rFonts w:ascii="Calibri" w:hAnsi="Calibri" w:cs="Calibri"/>
+              </w:rPr>
+            </w:pPr>
+            <w:r>
+              <w:rPr>
+                <w:rFonts w:ascii="Calibri" w:hAnsi="Calibri" w:cs="Calibri"/>
+              </w:rPr>
               <w:t>Database need</w:t>
             </w:r>
             <w:r>
+              <w:rPr>
+                <w:rFonts w:ascii="Calibri" w:hAnsi="Calibri" w:cs="Calibri"/>
+              </w:rPr>
               <w:t>s</w:t>
             </w:r>
             <w:r>
+              <w:rPr>
+                <w:rFonts w:ascii="Calibri" w:hAnsi="Calibri" w:cs="Calibri"/>
+              </w:rPr>
               <w:t xml:space="preserve"> to track number of times unique username &amp; password log</w:t>
             </w:r>
             <w:r>
+              <w:rPr>
+                <w:rFonts w:ascii="Calibri" w:hAnsi="Calibri" w:cs="Calibri"/>
+              </w:rPr>
               <w:t>s</w:t>
             </w:r>
             <w:r>
+              <w:rPr>
+                <w:rFonts w:ascii="Calibri" w:hAnsi="Calibri" w:cs="Calibri"/>
+              </w:rPr>
               <w:t xml:space="preserve"> i</w:t>
             </w:r>
             <w:r>
+              <w:rPr>
+                <w:rFonts w:ascii="Calibri" w:hAnsi="Calibri" w:cs="Calibri"/>
+              </w:rPr>
               <w:t>n,</w:t>
             </w:r>
             <w:r>
+              <w:rPr>
+                <w:rFonts w:ascii="Calibri" w:hAnsi="Calibri" w:cs="Calibri"/>
+              </w:rPr>
               <w:t xml:space="preserve"> what videos </w:t>
             </w:r>
             <w:r>
+              <w:rPr>
+                <w:rFonts w:ascii="Calibri" w:hAnsi="Calibri" w:cs="Calibri"/>
+              </w:rPr>
               <w:t xml:space="preserve">are </w:t>
             </w:r>
             <w:r>
+              <w:rPr>
+                <w:rFonts w:ascii="Calibri" w:hAnsi="Calibri" w:cs="Calibri"/>
+              </w:rPr>
               <w:t>viewed</w:t>
             </w:r>
             <w:r>
+              <w:rPr>
+                <w:rFonts w:ascii="Calibri" w:hAnsi="Calibri" w:cs="Calibri"/>
+              </w:rPr>
               <w:t>, &amp; likes/dislikes of the videos</w:t>
             </w:r>
           </w:p>
@@ -278,19 +668,38 @@
           <w:tcPr>
             <w:tcW w:w="1728" w:type="dxa"/>
           </w:tcPr>
-          <w:p/>
+          <w:p>
+            <w:pPr>
+              <w:rPr>
+                <w:rFonts w:ascii="Calibri" w:hAnsi="Calibri" w:cs="Calibri"/>
+              </w:rPr>
+            </w:pPr>
+          </w:p>
         </w:tc>
         <w:tc>
           <w:tcPr>
             <w:tcW w:w="1296" w:type="dxa"/>
-          </w:tcPr>
-          <w:p/>
+            <w:shd w:val="clear" w:color="auto" w:fill="FF0000"/>
+          </w:tcPr>
+          <w:p>
+            <w:pPr>
+              <w:rPr>
+                <w:rFonts w:ascii="Calibri" w:hAnsi="Calibri" w:cs="Calibri"/>
+              </w:rPr>
+            </w:pPr>
+          </w:p>
         </w:tc>
         <w:tc>
           <w:tcPr>
             <w:tcW w:w="1440" w:type="dxa"/>
           </w:tcPr>
-          <w:p/>
+          <w:p>
+            <w:pPr>
+              <w:rPr>
+                <w:rFonts w:ascii="Calibri" w:hAnsi="Calibri" w:cs="Calibri"/>
+              </w:rPr>
+            </w:pPr>
+          </w:p>
         </w:tc>
       </w:tr>
       <w:tr>
@@ -299,7 +708,15 @@
             <w:tcW w:w="6048" w:type="dxa"/>
           </w:tcPr>
           <w:p>
-            <w:r>
+            <w:pPr>
+              <w:rPr>
+                <w:rFonts w:ascii="Calibri" w:hAnsi="Calibri" w:cs="Calibri"/>
+              </w:rPr>
+            </w:pPr>
+            <w:r>
+              <w:rPr>
+                <w:rFonts w:ascii="Calibri" w:hAnsi="Calibri" w:cs="Calibri"/>
+              </w:rPr>
               <w:t>Front facing information in the app – drop down menu for each trail</w:t>
             </w:r>
           </w:p>
@@ -310,14 +727,26 @@
                 <w:ilvl w:val="0"/>
                 <w:numId w:val="1"/>
               </w:numPr>
-            </w:pPr>
-            <w:r>
+              <w:rPr>
+                <w:rFonts w:ascii="Calibri" w:hAnsi="Calibri" w:cs="Calibri"/>
+              </w:rPr>
+            </w:pPr>
+            <w:r>
+              <w:rPr>
+                <w:rFonts w:ascii="Calibri" w:hAnsi="Calibri" w:cs="Calibri"/>
+              </w:rPr>
               <w:t>link to</w:t>
             </w:r>
             <w:r>
+              <w:rPr>
+                <w:rFonts w:ascii="Calibri" w:hAnsi="Calibri" w:cs="Calibri"/>
+              </w:rPr>
               <w:t xml:space="preserve"> pictures of trail</w:t>
             </w:r>
             <w:r>
+              <w:rPr>
+                <w:rFonts w:ascii="Calibri" w:hAnsi="Calibri" w:cs="Calibri"/>
+              </w:rPr>
               <w:t xml:space="preserve"> map with “pins” for bench locations</w:t>
             </w:r>
           </w:p>
@@ -328,8 +757,14 @@
                 <w:ilvl w:val="0"/>
                 <w:numId w:val="1"/>
               </w:numPr>
-            </w:pPr>
-            <w:r>
+              <w:rPr>
+                <w:rFonts w:ascii="Calibri" w:hAnsi="Calibri" w:cs="Calibri"/>
+              </w:rPr>
+            </w:pPr>
+            <w:r>
+              <w:rPr>
+                <w:rFonts w:ascii="Calibri" w:hAnsi="Calibri" w:cs="Calibri"/>
+              </w:rPr>
               <w:t>“pins” will have links to strengthening &amp; stretching exercises done at that bench</w:t>
             </w:r>
           </w:p>
@@ -338,19 +773,38 @@
           <w:tcPr>
             <w:tcW w:w="1728" w:type="dxa"/>
           </w:tcPr>
-          <w:p/>
+          <w:p>
+            <w:pPr>
+              <w:rPr>
+                <w:rFonts w:ascii="Calibri" w:hAnsi="Calibri" w:cs="Calibri"/>
+              </w:rPr>
+            </w:pPr>
+          </w:p>
         </w:tc>
         <w:tc>
           <w:tcPr>
             <w:tcW w:w="1296" w:type="dxa"/>
-          </w:tcPr>
-          <w:p/>
+            <w:shd w:val="clear" w:color="auto" w:fill="FF0000"/>
+          </w:tcPr>
+          <w:p>
+            <w:pPr>
+              <w:rPr>
+                <w:rFonts w:ascii="Calibri" w:hAnsi="Calibri" w:cs="Calibri"/>
+              </w:rPr>
+            </w:pPr>
+          </w:p>
         </w:tc>
         <w:tc>
           <w:tcPr>
             <w:tcW w:w="1440" w:type="dxa"/>
           </w:tcPr>
-          <w:p/>
+          <w:p>
+            <w:pPr>
+              <w:rPr>
+                <w:rFonts w:ascii="Calibri" w:hAnsi="Calibri" w:cs="Calibri"/>
+              </w:rPr>
+            </w:pPr>
+          </w:p>
         </w:tc>
       </w:tr>
       <w:tr>
@@ -359,7 +813,15 @@
             <w:tcW w:w="6048" w:type="dxa"/>
           </w:tcPr>
           <w:p>
-            <w:r>
+            <w:pPr>
+              <w:rPr>
+                <w:rFonts w:ascii="Calibri" w:hAnsi="Calibri" w:cs="Calibri"/>
+              </w:rPr>
+            </w:pPr>
+            <w:r>
+              <w:rPr>
+                <w:rFonts w:ascii="Calibri" w:hAnsi="Calibri" w:cs="Calibri"/>
+              </w:rPr>
               <w:t>Front facing information in the app – drop down menu for fitness topics</w:t>
             </w:r>
           </w:p>
@@ -370,8 +832,14 @@
                 <w:ilvl w:val="0"/>
                 <w:numId w:val="1"/>
               </w:numPr>
-            </w:pPr>
-            <w:r>
+              <w:rPr>
+                <w:rFonts w:ascii="Calibri" w:hAnsi="Calibri" w:cs="Calibri"/>
+              </w:rPr>
+            </w:pPr>
+            <w:r>
+              <w:rPr>
+                <w:rFonts w:ascii="Calibri" w:hAnsi="Calibri" w:cs="Calibri"/>
+              </w:rPr>
               <w:t>link to videos based on various content</w:t>
             </w:r>
           </w:p>
@@ -382,8 +850,14 @@
                 <w:ilvl w:val="0"/>
                 <w:numId w:val="1"/>
               </w:numPr>
-            </w:pPr>
-            <w:r>
+              <w:rPr>
+                <w:rFonts w:ascii="Calibri" w:hAnsi="Calibri" w:cs="Calibri"/>
+              </w:rPr>
+            </w:pPr>
+            <w:r>
+              <w:rPr>
+                <w:rFonts w:ascii="Calibri" w:hAnsi="Calibri" w:cs="Calibri"/>
+              </w:rPr>
               <w:t>need options for strengthening exercises (upper, lower), stretching exercises (upper, lower), nutrition, walking mechanics, hydration, preparing for hot/cold climates</w:t>
             </w:r>
           </w:p>
@@ -392,19 +866,38 @@
           <w:tcPr>
             <w:tcW w:w="1728" w:type="dxa"/>
           </w:tcPr>
-          <w:p/>
+          <w:p>
+            <w:pPr>
+              <w:rPr>
+                <w:rFonts w:ascii="Calibri" w:hAnsi="Calibri" w:cs="Calibri"/>
+              </w:rPr>
+            </w:pPr>
+          </w:p>
         </w:tc>
         <w:tc>
           <w:tcPr>
             <w:tcW w:w="1296" w:type="dxa"/>
-          </w:tcPr>
-          <w:p/>
+            <w:shd w:val="clear" w:color="auto" w:fill="00B050"/>
+          </w:tcPr>
+          <w:p>
+            <w:pPr>
+              <w:rPr>
+                <w:rFonts w:ascii="Calibri" w:hAnsi="Calibri" w:cs="Calibri"/>
+              </w:rPr>
+            </w:pPr>
+          </w:p>
         </w:tc>
         <w:tc>
           <w:tcPr>
             <w:tcW w:w="1440" w:type="dxa"/>
           </w:tcPr>
-          <w:p/>
+          <w:p>
+            <w:pPr>
+              <w:rPr>
+                <w:rFonts w:ascii="Calibri" w:hAnsi="Calibri" w:cs="Calibri"/>
+              </w:rPr>
+            </w:pPr>
+          </w:p>
         </w:tc>
       </w:tr>
       <w:tr>
@@ -413,7 +906,15 @@
             <w:tcW w:w="6048" w:type="dxa"/>
           </w:tcPr>
           <w:p>
-            <w:r>
+            <w:pPr>
+              <w:rPr>
+                <w:rFonts w:ascii="Calibri" w:hAnsi="Calibri" w:cs="Calibri"/>
+              </w:rPr>
+            </w:pPr>
+            <w:r>
+              <w:rPr>
+                <w:rFonts w:ascii="Calibri" w:hAnsi="Calibri" w:cs="Calibri"/>
+              </w:rPr>
               <w:t>Links to videos uploaded into the app</w:t>
             </w:r>
           </w:p>
@@ -424,8 +925,14 @@
                 <w:ilvl w:val="0"/>
                 <w:numId w:val="3"/>
               </w:numPr>
-            </w:pPr>
-            <w:r>
+              <w:rPr>
+                <w:rFonts w:ascii="Calibri" w:hAnsi="Calibri" w:cs="Calibri"/>
+              </w:rPr>
+            </w:pPr>
+            <w:r>
+              <w:rPr>
+                <w:rFonts w:ascii="Calibri" w:hAnsi="Calibri" w:cs="Calibri"/>
+              </w:rPr>
               <w:t>each video should have thumbs up/down for like/dislike which will be in the database</w:t>
             </w:r>
           </w:p>
@@ -434,19 +941,38 @@
           <w:tcPr>
             <w:tcW w:w="1728" w:type="dxa"/>
           </w:tcPr>
-          <w:p/>
+          <w:p>
+            <w:pPr>
+              <w:rPr>
+                <w:rFonts w:ascii="Calibri" w:hAnsi="Calibri" w:cs="Calibri"/>
+              </w:rPr>
+            </w:pPr>
+          </w:p>
         </w:tc>
         <w:tc>
           <w:tcPr>
             <w:tcW w:w="1296" w:type="dxa"/>
-          </w:tcPr>
-          <w:p/>
+            <w:shd w:val="clear" w:color="auto" w:fill="FFFF00"/>
+          </w:tcPr>
+          <w:p>
+            <w:pPr>
+              <w:rPr>
+                <w:rFonts w:ascii="Calibri" w:hAnsi="Calibri" w:cs="Calibri"/>
+              </w:rPr>
+            </w:pPr>
+          </w:p>
         </w:tc>
         <w:tc>
           <w:tcPr>
             <w:tcW w:w="1440" w:type="dxa"/>
           </w:tcPr>
-          <w:p/>
+          <w:p>
+            <w:pPr>
+              <w:rPr>
+                <w:rFonts w:ascii="Calibri" w:hAnsi="Calibri" w:cs="Calibri"/>
+              </w:rPr>
+            </w:pPr>
+          </w:p>
         </w:tc>
       </w:tr>
       <w:tr>
@@ -455,7 +981,15 @@
             <w:tcW w:w="6048" w:type="dxa"/>
           </w:tcPr>
           <w:p>
-            <w:r>
+            <w:pPr>
+              <w:rPr>
+                <w:rFonts w:ascii="Calibri" w:hAnsi="Calibri" w:cs="Calibri"/>
+              </w:rPr>
+            </w:pPr>
+            <w:r>
+              <w:rPr>
+                <w:rFonts w:ascii="Calibri" w:hAnsi="Calibri" w:cs="Calibri"/>
+              </w:rPr>
               <w:t>Database needs to track likes/dislikes for each video by</w:t>
             </w:r>
           </w:p>
@@ -466,8 +1000,14 @@
                 <w:ilvl w:val="0"/>
                 <w:numId w:val="3"/>
               </w:numPr>
-            </w:pPr>
-            <w:r>
+              <w:rPr>
+                <w:rFonts w:ascii="Calibri" w:hAnsi="Calibri" w:cs="Calibri"/>
+              </w:rPr>
+            </w:pPr>
+            <w:r>
+              <w:rPr>
+                <w:rFonts w:ascii="Calibri" w:hAnsi="Calibri" w:cs="Calibri"/>
+              </w:rPr>
               <w:t>overall likes/dislikes</w:t>
             </w:r>
           </w:p>
@@ -478,8 +1018,14 @@
                 <w:ilvl w:val="0"/>
                 <w:numId w:val="3"/>
               </w:numPr>
-            </w:pPr>
-            <w:r>
+              <w:rPr>
+                <w:rFonts w:ascii="Calibri" w:hAnsi="Calibri" w:cs="Calibri"/>
+              </w:rPr>
+            </w:pPr>
+            <w:r>
+              <w:rPr>
+                <w:rFonts w:ascii="Calibri" w:hAnsi="Calibri" w:cs="Calibri"/>
+              </w:rPr>
               <w:t>by age</w:t>
             </w:r>
           </w:p>
@@ -490,8 +1036,14 @@
                 <w:ilvl w:val="0"/>
                 <w:numId w:val="3"/>
               </w:numPr>
-            </w:pPr>
-            <w:r>
+              <w:rPr>
+                <w:rFonts w:ascii="Calibri" w:hAnsi="Calibri" w:cs="Calibri"/>
+              </w:rPr>
+            </w:pPr>
+            <w:r>
+              <w:rPr>
+                <w:rFonts w:ascii="Calibri" w:hAnsi="Calibri" w:cs="Calibri"/>
+              </w:rPr>
               <w:t>by gender</w:t>
             </w:r>
           </w:p>
@@ -500,19 +1052,38 @@
           <w:tcPr>
             <w:tcW w:w="1728" w:type="dxa"/>
           </w:tcPr>
-          <w:p/>
+          <w:p>
+            <w:pPr>
+              <w:rPr>
+                <w:rFonts w:ascii="Calibri" w:hAnsi="Calibri" w:cs="Calibri"/>
+              </w:rPr>
+            </w:pPr>
+          </w:p>
         </w:tc>
         <w:tc>
           <w:tcPr>
             <w:tcW w:w="1296" w:type="dxa"/>
-          </w:tcPr>
-          <w:p/>
+            <w:shd w:val="clear" w:color="auto" w:fill="FFFF00"/>
+          </w:tcPr>
+          <w:p>
+            <w:pPr>
+              <w:rPr>
+                <w:rFonts w:ascii="Calibri" w:hAnsi="Calibri" w:cs="Calibri"/>
+              </w:rPr>
+            </w:pPr>
+          </w:p>
         </w:tc>
         <w:tc>
           <w:tcPr>
             <w:tcW w:w="1440" w:type="dxa"/>
           </w:tcPr>
-          <w:p/>
+          <w:p>
+            <w:pPr>
+              <w:rPr>
+                <w:rFonts w:ascii="Calibri" w:hAnsi="Calibri" w:cs="Calibri"/>
+              </w:rPr>
+            </w:pPr>
+          </w:p>
         </w:tc>
       </w:tr>
       <w:tr>
@@ -521,7 +1092,15 @@
             <w:tcW w:w="6048" w:type="dxa"/>
           </w:tcPr>
           <w:p>
-            <w:r>
+            <w:pPr>
+              <w:rPr>
+                <w:rFonts w:ascii="Calibri" w:hAnsi="Calibri" w:cs="Calibri"/>
+              </w:rPr>
+            </w:pPr>
+            <w:r>
+              <w:rPr>
+                <w:rFonts w:ascii="Calibri" w:hAnsi="Calibri" w:cs="Calibri"/>
+              </w:rPr>
               <w:t>Functioning app by 10/31/24</w:t>
             </w:r>
           </w:p>
@@ -530,23 +1109,47 @@
           <w:tcPr>
             <w:tcW w:w="1728" w:type="dxa"/>
           </w:tcPr>
-          <w:p/>
+          <w:p>
+            <w:pPr>
+              <w:rPr>
+                <w:rFonts w:ascii="Calibri" w:hAnsi="Calibri" w:cs="Calibri"/>
+              </w:rPr>
+            </w:pPr>
+          </w:p>
         </w:tc>
         <w:tc>
           <w:tcPr>
             <w:tcW w:w="1296" w:type="dxa"/>
           </w:tcPr>
-          <w:p/>
+          <w:p>
+            <w:pPr>
+              <w:rPr>
+                <w:rFonts w:ascii="Calibri" w:hAnsi="Calibri" w:cs="Calibri"/>
+              </w:rPr>
+            </w:pPr>
+          </w:p>
         </w:tc>
         <w:tc>
           <w:tcPr>
             <w:tcW w:w="1440" w:type="dxa"/>
           </w:tcPr>
-          <w:p/>
+          <w:p>
+            <w:pPr>
+              <w:rPr>
+                <w:rFonts w:ascii="Calibri" w:hAnsi="Calibri" w:cs="Calibri"/>
+              </w:rPr>
+            </w:pPr>
+          </w:p>
         </w:tc>
       </w:tr>
     </w:tbl>
-    <w:p/>
+    <w:p>
+      <w:pPr>
+        <w:rPr>
+          <w:rFonts w:ascii="Calibri" w:hAnsi="Calibri" w:cs="Calibri"/>
+        </w:rPr>
+      </w:pPr>
+    </w:p>
     <w:sectPr>
       <w:pgSz w:w="12240" w:h="15840"/>
       <w:pgMar w:top="720" w:right="720" w:bottom="720" w:left="720" w:header="720" w:footer="720" w:gutter="0"/>

</xml_diff>